<commit_message>
Added FAA Supporting Documents. Added IFR Certification Process (ICP). Initial QCM review. Changes to AltaAvionics-ManualChangeRequest(AA-MCR) Form
</commit_message>
<xml_diff>
--- a/FM/AA-FORMS/AA-MCR/AA-MCR.docx
+++ b/FM/AA-FORMS/AA-MCR/AA-MCR.docx
@@ -35,14 +35,8 @@
                 <w:sz w:val="32"/>
               </w:rPr>
             </w:pPr>
-          </w:p>
-          <w:p>
-            <w:pPr>
-              <w:jc w:val="center"/>
-              <w:rPr>
-                <w:sz w:val="32"/>
-              </w:rPr>
-            </w:pPr>
+            <w:bookmarkStart w:id="0" w:name="_GoBack"/>
+            <w:bookmarkEnd w:id="0"/>
             <w:r>
               <w:rPr>
                 <w:sz w:val="32"/>
@@ -341,7 +335,20 @@
           <w:sz w:val="24"/>
         </w:rPr>
         <w:tab/>
-        <w:t>Signature:_______________________________</w:t>
+      </w:r>
+      <w:proofErr w:type="gramStart"/>
+      <w:r>
+        <w:rPr>
+          <w:sz w:val="24"/>
+        </w:rPr>
+        <w:t>Signature:_</w:t>
+      </w:r>
+      <w:proofErr w:type="gramEnd"/>
+      <w:r>
+        <w:rPr>
+          <w:sz w:val="24"/>
+        </w:rPr>
+        <w:t>______________________________</w:t>
       </w:r>
       <w:r>
         <w:rPr>
@@ -848,7 +855,7 @@
           <w:noProof/>
         </w:rPr>
         <w:drawing>
-          <wp:inline distT="0" distB="0" distL="0" distR="0">
+          <wp:inline distT="0" distB="0" distL="0" distR="0" wp14:anchorId="642EF1C0" wp14:editId="77FD4995">
             <wp:extent cx="833120" cy="384959"/>
             <wp:effectExtent l="0" t="0" r="0" b="0"/>
             <wp:docPr id="1" name="Graphic 1"/>
@@ -892,8 +899,6 @@
           </wp:inline>
         </w:drawing>
       </w:r>
-      <w:bookmarkStart w:id="0" w:name="_GoBack"/>
-      <w:bookmarkEnd w:id="0"/>
     </w:p>
     <w:sectPr>
       <w:footerReference w:type="default" r:id="rId9"/>
@@ -937,7 +942,13 @@
       </w:tabs>
     </w:pPr>
     <w:r>
-      <w:t>AA-MCR (04-20)</w:t>
+      <w:t>AA-MCR (04-2</w:t>
+    </w:r>
+    <w:r>
+      <w:t>1</w:t>
+    </w:r>
+    <w:r>
+      <w:t>)</w:t>
     </w:r>
     <w:r>
       <w:tab/>
@@ -1217,7 +1228,7 @@
     <w:lsdException w:name="Table Web 2" w:semiHidden="1" w:unhideWhenUsed="1"/>
     <w:lsdException w:name="Table Web 3" w:semiHidden="1" w:unhideWhenUsed="1"/>
     <w:lsdException w:name="Balloon Text" w:semiHidden="1" w:unhideWhenUsed="1"/>
-    <w:lsdException w:name="Table Grid" w:semiHidden="1" w:uiPriority="59" w:unhideWhenUsed="1"/>
+    <w:lsdException w:name="Table Grid" w:uiPriority="59"/>
     <w:lsdException w:name="Table Theme" w:semiHidden="1" w:unhideWhenUsed="1"/>
     <w:lsdException w:name="Placeholder Text" w:semiHidden="1"/>
     <w:lsdException w:name="No Spacing" w:uiPriority="1" w:qFormat="1"/>

</xml_diff>